<commit_message>
Second review of itTechCloud up
</commit_message>
<xml_diff>
--- a/PLACE_RESEARCH_HERE/IT Technologies/itTechCloudUpdate.docx
+++ b/PLACE_RESEARCH_HERE/IT Technologies/itTechCloudUpdate.docx
@@ -147,57 +147,197 @@
         <w:t xml:space="preserve"> to its clients.</w:t>
       </w:r>
       <w:r>
+        <w:t xml:space="preserve"> The</w:t>
+      </w:r>
+      <w:r>
+        <w:t xml:space="preserve"> majority of SaaS applications run directly through your internet browser, which implies they </w:t>
+      </w:r>
+      <w:r>
+        <w:t>do not</w:t>
+      </w:r>
+      <w:r>
+        <w:t xml:space="preserve"> need any downloads or establishments on the customer side.</w:t>
+      </w:r>
+      <w:r>
+        <w:t xml:space="preserve"> Because of its web conveyance model, SaaS wipes out the need to have IT staff download and install applications on every individual PC. With SaaS, merchants deal with all expected specialized issues, for example, data, middleware, servers, and storage</w:t>
+      </w:r>
+      <w:r>
+        <w:t>, r</w:t>
+      </w:r>
+      <w:r>
+        <w:t>esulting in streamlined maintenance and support for the busines</w:t>
+      </w:r>
+      <w:r>
+        <w:t>s</w:t>
+      </w:r>
+      <w:r>
+        <w:t>.</w:t>
+      </w:r>
+      <w:r>
+        <w:t xml:space="preserve"> SaaS gives various preferences to workers and organizations by extraordinarily diminishing the time and cash spent on repetitive assignments, for example, installing, overseeing, and updating software. This </w:t>
+      </w:r>
+      <w:r>
+        <w:t>allows</w:t>
+      </w:r>
+      <w:r>
+        <w:t xml:space="preserve"> much</w:t>
+      </w:r>
+      <w:r>
+        <w:t xml:space="preserve"> time for specialized staff to spend on more </w:t>
+      </w:r>
+      <w:r>
+        <w:t>concerning</w:t>
+      </w:r>
+      <w:r>
+        <w:t xml:space="preserve"> issues and issues inside the organization.</w:t>
+      </w:r>
+    </w:p>
+    <w:p>
+      <w:pPr>
+        <w:jc w:val="both"/>
+      </w:pPr>
+      <w:r>
+        <w:t>The second form of cloud service is Platform as a Service (PaaS).</w:t>
+      </w:r>
+      <w:r>
+        <w:t xml:space="preserve"> PaaS delivers</w:t>
+      </w:r>
+      <w:r>
         <w:t xml:space="preserve"> </w:t>
       </w:r>
-      <w:proofErr w:type="gramStart"/>
+      <w:r>
+        <w:t>specific</w:t>
+      </w:r>
+      <w:r>
+        <w:t xml:space="preserve"> software while being utilized for applications. PaaS conveys a structure for designers that they can expand upon and use to make modified applications. </w:t>
+      </w:r>
+      <w:r>
+        <w:t>The enterprise or an outsider supplier can oversee all servers, storage, and networking</w:t>
+      </w:r>
+      <w:r>
+        <w:t xml:space="preserve"> while the designers can keep up the board of the applications.</w:t>
+      </w:r>
+      <w:r>
+        <w:t xml:space="preserve"> </w:t>
+      </w:r>
+      <w:r>
+        <w:t xml:space="preserve">The delivery model of PaaS is like SaaS, aside from as opposed to conveying the product over the web, PaaS gives a stage to programming creation. This stage is </w:t>
+      </w:r>
+      <w:r>
+        <w:t>transmitt</w:t>
+      </w:r>
+      <w:r>
+        <w:t xml:space="preserve">ed by </w:t>
+      </w:r>
+      <w:r>
+        <w:t xml:space="preserve">utilizing </w:t>
+      </w:r>
+      <w:r>
+        <w:t xml:space="preserve">the web, </w:t>
+      </w:r>
+      <w:r>
+        <w:t>allowing engineers</w:t>
+      </w:r>
+      <w:r>
+        <w:t xml:space="preserve"> to focus on building the product without agonizing over working frameworks, programming updates, </w:t>
+      </w:r>
+      <w:r>
+        <w:t>storage</w:t>
+      </w:r>
+      <w:r>
+        <w:t xml:space="preserve">, or </w:t>
+      </w:r>
+      <w:r>
+        <w:t>infrastructure</w:t>
+      </w:r>
+      <w:r>
+        <w:t xml:space="preserve">. </w:t>
+      </w:r>
+      <w:r>
+        <w:t>This cloud service can enormously lessen expenses</w:t>
+      </w:r>
+      <w:r>
+        <w:t>,</w:t>
+      </w:r>
+      <w:r>
+        <w:t xml:space="preserve"> and improve a few difficulties that surface in the event that you are quickly creating or sending an application.</w:t>
+      </w:r>
+    </w:p>
+    <w:p>
+      <w:pPr>
+        <w:jc w:val="both"/>
+      </w:pPr>
       <w:r>
         <w:t>The</w:t>
       </w:r>
       <w:r>
-        <w:t xml:space="preserve"> majority of</w:t>
-      </w:r>
-      <w:proofErr w:type="gramEnd"/>
-      <w:r>
-        <w:t xml:space="preserve"> SaaS applications run directly through your internet browser, which implies they </w:t>
-      </w:r>
-      <w:r>
-        <w:t>do not</w:t>
-      </w:r>
-      <w:r>
-        <w:t xml:space="preserve"> need any downloads or establishments on the customer side.</w:t>
-      </w:r>
-      <w:r>
-        <w:t xml:space="preserve"> Because of its web conveyance model, SaaS wipes out the need to have IT staff download and install applications on every individual PC. With SaaS, merchants deal with all expected specialized issues, for example, data, middleware, servers, and storage</w:t>
-      </w:r>
-      <w:r>
-        <w:t>, r</w:t>
-      </w:r>
-      <w:r>
-        <w:t>esulting in streamlined maintenance and support for the busines</w:t>
-      </w:r>
-      <w:r>
-        <w:t>s</w:t>
+        <w:t xml:space="preserve"> third form of cloud service is Infrastructure </w:t>
+      </w:r>
+      <w:r>
+        <w:t>as a Service (IaaS)</w:t>
       </w:r>
       <w:r>
         <w:t>.</w:t>
       </w:r>
       <w:r>
-        <w:t xml:space="preserve"> SaaS gives various preferences to workers and organizations by extraordinarily diminishing the time and cash spent on repetitive assignments, for example, installing, overseeing, and updating software. This </w:t>
-      </w:r>
-      <w:r>
-        <w:t>allows</w:t>
-      </w:r>
-      <w:r>
-        <w:t xml:space="preserve"> much</w:t>
-      </w:r>
-      <w:r>
-        <w:t xml:space="preserve"> time for specialized staff to spend on more </w:t>
-      </w:r>
-      <w:r>
-        <w:t>concerning</w:t>
-      </w:r>
-      <w:r>
-        <w:t xml:space="preserve"> issues and issues inside the organization.</w:t>
+        <w:t xml:space="preserve"> </w:t>
+      </w:r>
+      <w:r>
+        <w:t>IaaS is</w:t>
+      </w:r>
+      <w:r>
+        <w:t xml:space="preserve"> made of exceptionally adaptable and mechanized figure assets. IaaS is </w:t>
+      </w:r>
+      <w:r>
+        <w:t>entir</w:t>
+      </w:r>
+      <w:r>
+        <w:t>ely self-administration for getting to and monitoring the computer, systems administration, networking, storage, and other services. IaaS permits organizations to buy assets on-request and varying as opposed to purchasing equipment outright.</w:t>
+      </w:r>
+      <w:r>
+        <w:t xml:space="preserve"> IaaS delivers cloud computing infrastructure, including servers, operating systems, networks, and storage, through virtualization technology. These cloud servers are </w:t>
+      </w:r>
+      <w:r>
+        <w:t>gener</w:t>
+      </w:r>
+      <w:r>
+        <w:t xml:space="preserve">ally given to the organization through a dashboard or an API, giving IaaS customers unlimited oversight over the whole foundation. IaaS </w:t>
+      </w:r>
+      <w:r>
+        <w:t>provid</w:t>
+      </w:r>
+      <w:r>
+        <w:t xml:space="preserve">es similar technologies and storage as a traditional data </w:t>
+      </w:r>
+      <w:r>
+        <w:t>centre</w:t>
+      </w:r>
+      <w:r>
+        <w:t xml:space="preserve"> without having to keep up or deal with every last bit of it. IaaS customers can</w:t>
+      </w:r>
+      <w:r>
+        <w:t>,</w:t>
+      </w:r>
+      <w:r>
+        <w:t xml:space="preserve"> in any case</w:t>
+      </w:r>
+      <w:r>
+        <w:t>,</w:t>
+      </w:r>
+      <w:r>
+        <w:t xml:space="preserve"> get to their servers and storage directly, yet it is </w:t>
+      </w:r>
+      <w:r>
+        <w:t>whol</w:t>
+      </w:r>
+      <w:r>
+        <w:t xml:space="preserve">ly redistributed through a "virtual data </w:t>
+      </w:r>
+      <w:r>
+        <w:t>centre</w:t>
+      </w:r>
+      <w:r>
+        <w:t xml:space="preserve">" in the cloud. </w:t>
       </w:r>
     </w:p>
     <w:p>
@@ -205,180 +345,11 @@
         <w:jc w:val="both"/>
       </w:pPr>
       <w:r>
-        <w:t>The second form of cloud service is Platform as a Service (PaaS).</w:t>
-      </w:r>
-      <w:r>
-        <w:t xml:space="preserve"> PaaS delivers</w:t>
-      </w:r>
-      <w:r>
-        <w:t xml:space="preserve"> </w:t>
-      </w:r>
-      <w:r>
-        <w:t>specific</w:t>
-      </w:r>
-      <w:r>
-        <w:t xml:space="preserve"> software while being utilized for applications. PaaS conveys a structure for designers that they can expand upon and use to make modified applications. </w:t>
-      </w:r>
-      <w:r>
-        <w:t>The enterprise or an outsider supplier can oversee all servers, storage, and networking</w:t>
-      </w:r>
-      <w:r>
-        <w:t xml:space="preserve"> while the designers can keep up the board of the applications.</w:t>
-      </w:r>
-      <w:r>
-        <w:t xml:space="preserve"> </w:t>
-      </w:r>
-      <w:r>
-        <w:t xml:space="preserve">The delivery model of PaaS is like SaaS, aside from as opposed to conveying the product over the web, PaaS gives a stage to programming creation. This stage is </w:t>
-      </w:r>
-      <w:r>
-        <w:t>transmitt</w:t>
-      </w:r>
-      <w:r>
-        <w:t xml:space="preserve">ed by </w:t>
-      </w:r>
-      <w:r>
-        <w:t xml:space="preserve">utilizing </w:t>
-      </w:r>
-      <w:r>
-        <w:t xml:space="preserve">the web, </w:t>
-      </w:r>
-      <w:r>
-        <w:t>allowing engineers</w:t>
-      </w:r>
-      <w:r>
-        <w:t xml:space="preserve"> to focus on building the product without agonizing over working frameworks, programming updates, </w:t>
-      </w:r>
-      <w:r>
-        <w:t>storage</w:t>
-      </w:r>
-      <w:r>
-        <w:t xml:space="preserve">, or </w:t>
-      </w:r>
-      <w:r>
-        <w:t>infrastructure</w:t>
-      </w:r>
-      <w:r>
-        <w:t xml:space="preserve">. </w:t>
-      </w:r>
-      <w:r>
-        <w:t xml:space="preserve">This cloud service can enormously lessen </w:t>
-      </w:r>
-      <w:proofErr w:type="gramStart"/>
-      <w:r>
-        <w:t>expenses</w:t>
-      </w:r>
-      <w:r>
-        <w:t>,</w:t>
-      </w:r>
-      <w:r>
-        <w:t xml:space="preserve"> and</w:t>
-      </w:r>
-      <w:proofErr w:type="gramEnd"/>
-      <w:r>
-        <w:t xml:space="preserve"> improve a few difficulties that surface in the event that you are quickly creating or sending an application.</w:t>
-      </w:r>
-    </w:p>
-    <w:p>
-      <w:pPr>
-        <w:jc w:val="both"/>
-      </w:pPr>
-      <w:r>
-        <w:t>The</w:t>
-      </w:r>
-      <w:r>
-        <w:t xml:space="preserve"> third form of cloud service is Infrastructure </w:t>
-      </w:r>
-      <w:r>
-        <w:t>as a Service (IaaS)</w:t>
-      </w:r>
-      <w:r>
-        <w:t>.</w:t>
-      </w:r>
-      <w:r>
-        <w:t xml:space="preserve"> </w:t>
-      </w:r>
-      <w:r>
-        <w:t>IaaS is</w:t>
-      </w:r>
-      <w:r>
-        <w:t xml:space="preserve"> made of exceptionally adaptable and mechanized figure assets. IaaS is </w:t>
-      </w:r>
-      <w:r>
-        <w:t>entir</w:t>
-      </w:r>
-      <w:r>
-        <w:t>ely self-administration for getting to and monitoring the computer, systems administration, networking, storage, and other services. IaaS permits organizations to buy assets on-request and varying as opposed to purchasing equipment outright.</w:t>
-      </w:r>
-      <w:r>
-        <w:t xml:space="preserve"> IaaS delivers cloud computing infrastructure, including servers, operating systems, networks, and storage, through virtualization technology. These cloud servers are </w:t>
-      </w:r>
-      <w:r>
-        <w:t>gener</w:t>
-      </w:r>
-      <w:r>
-        <w:t xml:space="preserve">ally given to the organization through a dashboard or an API, giving IaaS customers unlimited oversight over the whole foundation. IaaS </w:t>
-      </w:r>
-      <w:r>
-        <w:t>provid</w:t>
-      </w:r>
-      <w:r>
-        <w:t xml:space="preserve">es similar technologies and storage as a traditional data </w:t>
-      </w:r>
-      <w:r>
-        <w:t>centre</w:t>
-      </w:r>
-      <w:r>
-        <w:t xml:space="preserve"> without having to keep up or deal with </w:t>
-      </w:r>
-      <w:proofErr w:type="gramStart"/>
-      <w:r>
-        <w:t>every last</w:t>
-      </w:r>
-      <w:proofErr w:type="gramEnd"/>
-      <w:r>
-        <w:t xml:space="preserve"> bit of it. IaaS customers can</w:t>
-      </w:r>
-      <w:r>
-        <w:t>,</w:t>
-      </w:r>
-      <w:r>
-        <w:t xml:space="preserve"> in any case</w:t>
-      </w:r>
-      <w:r>
-        <w:t>,</w:t>
-      </w:r>
-      <w:r>
-        <w:t xml:space="preserve"> get to their servers and storage directly, yet it is </w:t>
-      </w:r>
-      <w:r>
-        <w:t>whol</w:t>
-      </w:r>
-      <w:r>
-        <w:t xml:space="preserve">ly redistributed through a "virtual data </w:t>
-      </w:r>
-      <w:r>
-        <w:t>centre</w:t>
-      </w:r>
-      <w:r>
-        <w:t xml:space="preserve">" in the cloud. </w:t>
-      </w:r>
-    </w:p>
-    <w:p>
-      <w:pPr>
-        <w:jc w:val="both"/>
-      </w:pPr>
-      <w:r>
-        <w:t xml:space="preserve">Rather than SaaS or PaaS, IaaS customers are liable for overseeing angles, for </w:t>
-      </w:r>
-      <w:proofErr w:type="gramStart"/>
-      <w:r>
-        <w:t>example</w:t>
+        <w:t>Rather than SaaS or PaaS, IaaS customers are liable for overseeing angles, for example</w:t>
       </w:r>
       <w:r>
         <w:t>;</w:t>
       </w:r>
-      <w:proofErr w:type="gramEnd"/>
       <w:r>
         <w:t xml:space="preserve"> applications, runtime, OSes, middleware, and data. Nonetheless, suppliers of the IaaS deal with the servers, hard drives, systems administration, virtualization, and storage.</w:t>
       </w:r>
@@ -536,15 +507,7 @@
         <w:t>,</w:t>
       </w:r>
       <w:r>
-        <w:t xml:space="preserve"> have </w:t>
-      </w:r>
-      <w:proofErr w:type="gramStart"/>
-      <w:r>
-        <w:t>a large number of</w:t>
-      </w:r>
-      <w:proofErr w:type="gramEnd"/>
-      <w:r>
-        <w:t xml:space="preserve"> servers at one location (e.g</w:t>
+        <w:t xml:space="preserve"> have a large number of servers at one location (e.g</w:t>
       </w:r>
       <w:r>
         <w:t>. Google dat</w:t>
@@ -641,6 +604,9 @@
       </w:r>
     </w:p>
     <w:p>
+      <w:pPr>
+        <w:jc w:val="both"/>
+      </w:pPr>
       <w:bookmarkStart w:id="0" w:name="_Hlk54082461"/>
       <w:r>
         <w:t xml:space="preserve">The likely impact of the globe changing to a cloud service system is that companies can reach around the </w:t>
@@ -691,10 +657,13 @@
         <w:t xml:space="preserve">. </w:t>
       </w:r>
       <w:r>
-        <w:rPr>
-          <w:highlight w:val="yellow"/>
-        </w:rPr>
-        <w:t>I believe the most affected in the IT industry from the movement to Cloud Services would be the onsite technicians. With cloud services being offsite, there is no need for local technicians for machine upgrades or application upgrades. A positive for cloud services for majority of companies is that the overhead cost of running there day to day is reduced drastically and increasing the profits annually. Having cloud storage for a company will also reduce the size of the building the company will need in turn increasing the amount of companies in a concentrated area.</w:t>
+        <w:t xml:space="preserve">I believe the most affected in the IT industry from the movement to Cloud Services would be the onsite technicians. With cloud services being offsite, there is no need for local technicians for machine upgrades or application upgrades. A positive for cloud services for </w:t>
+      </w:r>
+      <w:r>
+        <w:t xml:space="preserve">the </w:t>
+      </w:r>
+      <w:r>
+        <w:t>majority of companies is that the overhead cost of running day to day is reduced drastically and increasing the profits annually. Having cloud storage for a company will also reduce the size of the building the company will need in turn increasing the amount of companies in a concentrated area.</w:t>
       </w:r>
     </w:p>
     <w:p>
@@ -957,6 +926,11 @@
         </w:rPr>
         <w:t>, 2020. [Online]. Available: https://www.hilarispublisher.com/open-access/cloud-computingpositive-impacts-and-challenges-in-business-perspective-jcsb-1000294.pdf?fbclid=IwAR2oHovlQ3Lv4R8ttEjV0VcScvf-RTeDmsBXCxDvSCWVJUoxiE5iFtkb0SI. [Accessed: 19- Oct- 2020].</w:t>
       </w:r>
+    </w:p>
+    <w:p>
+      <w:pPr>
+        <w:jc w:val="both"/>
+      </w:pPr>
     </w:p>
     <w:sectPr>
       <w:pgSz w:w="11906" w:h="16838"/>

</xml_diff>